<commit_message>
modified cv, css and html
</commit_message>
<xml_diff>
--- a/onimi Akpeji CV (2).docx
+++ b/onimi Akpeji CV (2).docx
@@ -543,7 +543,7 @@
               </wp:anchor>
             </w:drawing>
           </mc:Choice>
-          <mc:Fallback xmlns:cx="http://schemas.microsoft.com/office/drawing/2014/chartex" xmlns:cx1="http://schemas.microsoft.com/office/drawing/2015/9/8/chartex" xmlns:cx2="http://schemas.microsoft.com/office/drawing/2015/10/21/chartex" xmlns:cx3="http://schemas.microsoft.com/office/drawing/2016/5/9/chartex" xmlns:cx4="http://schemas.microsoft.com/office/drawing/2016/5/10/chartex" xmlns:cx5="http://schemas.microsoft.com/office/drawing/2016/5/11/chartex" xmlns:cx6="http://schemas.microsoft.com/office/drawing/2016/5/12/chartex" xmlns:cx7="http://schemas.microsoft.com/office/drawing/2016/5/13/chartex" xmlns:cx8="http://schemas.microsoft.com/office/drawing/2016/5/14/chartex" xmlns:aink="http://schemas.microsoft.com/office/drawing/2016/ink" xmlns:am3d="http://schemas.microsoft.com/office/drawing/2017/model3d" xmlns:w15="http://schemas.microsoft.com/office/word/2012/wordml" xmlns:w16cid="http://schemas.microsoft.com/office/word/2016/wordml/cid" xmlns:w16se="http://schemas.microsoft.com/office/word/2015/wordml/symex">
+          <mc:Fallback xmlns:w16se="http://schemas.microsoft.com/office/word/2015/wordml/symex" xmlns:w16cid="http://schemas.microsoft.com/office/word/2016/wordml/cid" xmlns:w15="http://schemas.microsoft.com/office/word/2012/wordml" xmlns:am3d="http://schemas.microsoft.com/office/drawing/2017/model3d" xmlns:aink="http://schemas.microsoft.com/office/drawing/2016/ink" xmlns:cx8="http://schemas.microsoft.com/office/drawing/2016/5/14/chartex" xmlns:cx7="http://schemas.microsoft.com/office/drawing/2016/5/13/chartex" xmlns:cx6="http://schemas.microsoft.com/office/drawing/2016/5/12/chartex" xmlns:cx5="http://schemas.microsoft.com/office/drawing/2016/5/11/chartex" xmlns:cx4="http://schemas.microsoft.com/office/drawing/2016/5/10/chartex" xmlns:cx3="http://schemas.microsoft.com/office/drawing/2016/5/9/chartex" xmlns:cx2="http://schemas.microsoft.com/office/drawing/2015/10/21/chartex" xmlns:cx1="http://schemas.microsoft.com/office/drawing/2015/9/8/chartex" xmlns:cx="http://schemas.microsoft.com/office/drawing/2014/chartex">
             <w:pict>
               <v:shapetype id="_x0000_t32" coordsize="21600,21600" o:spt="32" o:oned="t" path="m,l21600,21600e" filled="f">
                 <v:path arrowok="t" fillok="f" o:connecttype="none"/>
@@ -588,6 +588,78 @@
           <w:szCs w:val="24"/>
         </w:rPr>
       </w:pPr>
+      <w:r>
+        <w:rPr>
+          <w:rFonts w:asciiTheme="majorHAnsi" w:hAnsiTheme="majorHAnsi" w:cstheme="minorHAnsi"/>
+          <w:b/>
+          <w:sz w:val="24"/>
+          <w:szCs w:val="24"/>
+        </w:rPr>
+        <w:t xml:space="preserve">A </w:t>
+      </w:r>
+      <w:r>
+        <w:rPr>
+          <w:rFonts w:asciiTheme="majorHAnsi" w:hAnsiTheme="majorHAnsi" w:cstheme="minorHAnsi"/>
+          <w:b/>
+          <w:sz w:val="24"/>
+          <w:szCs w:val="24"/>
+        </w:rPr>
+        <w:t xml:space="preserve">talented </w:t>
+      </w:r>
+      <w:r>
+        <w:rPr>
+          <w:rFonts w:asciiTheme="majorHAnsi" w:hAnsiTheme="majorHAnsi" w:cstheme="minorHAnsi"/>
+          <w:b/>
+          <w:sz w:val="24"/>
+          <w:szCs w:val="24"/>
+        </w:rPr>
+        <w:t xml:space="preserve">Web Developer </w:t>
+      </w:r>
+      <w:r>
+        <w:rPr>
+          <w:rFonts w:asciiTheme="majorHAnsi" w:hAnsiTheme="majorHAnsi" w:cstheme="minorHAnsi"/>
+          <w:b/>
+          <w:sz w:val="24"/>
+          <w:szCs w:val="24"/>
+        </w:rPr>
+        <w:t>with passion for tailored solutions</w:t>
+      </w:r>
+      <w:r>
+        <w:rPr>
+          <w:rFonts w:asciiTheme="majorHAnsi" w:hAnsiTheme="majorHAnsi" w:cstheme="minorHAnsi"/>
+          <w:b/>
+          <w:sz w:val="24"/>
+          <w:szCs w:val="24"/>
+        </w:rPr>
+        <w:t>,</w:t>
+      </w:r>
+      <w:r>
+        <w:rPr>
+          <w:rFonts w:asciiTheme="majorHAnsi" w:hAnsiTheme="majorHAnsi" w:cstheme="minorHAnsi"/>
+          <w:b/>
+          <w:sz w:val="24"/>
+          <w:szCs w:val="24"/>
+        </w:rPr>
+        <w:t xml:space="preserve"> to contribute in creating extraordinary experience for</w:t>
+      </w:r>
+      <w:r>
+        <w:rPr>
+          <w:rFonts w:asciiTheme="majorHAnsi" w:hAnsiTheme="majorHAnsi" w:cstheme="minorHAnsi"/>
+          <w:b/>
+          <w:sz w:val="24"/>
+          <w:szCs w:val="24"/>
+        </w:rPr>
+        <w:t xml:space="preserve"> your organization’s</w:t>
+      </w:r>
+      <w:r>
+        <w:rPr>
+          <w:rFonts w:asciiTheme="majorHAnsi" w:hAnsiTheme="majorHAnsi" w:cstheme="minorHAnsi"/>
+          <w:b/>
+          <w:sz w:val="24"/>
+          <w:szCs w:val="24"/>
+        </w:rPr>
+        <w:t xml:space="preserve"> technical audience. </w:t>
+      </w:r>
     </w:p>
     <w:p>
       <w:pPr>
@@ -599,102 +671,75 @@
           <w:szCs w:val="24"/>
         </w:rPr>
       </w:pPr>
-      <w:r>
-        <w:rPr>
-          <w:rFonts w:cstheme="minorHAnsi"/>
-          <w:b/>
-          <w:sz w:val="24"/>
-          <w:szCs w:val="24"/>
-        </w:rPr>
-        <w:t>To harness my acquired experience and qualification towards achieving the</w:t>
-      </w:r>
-      <w:r>
-        <w:rPr>
-          <w:rFonts w:cstheme="minorHAnsi"/>
-          <w:b/>
-          <w:sz w:val="24"/>
-          <w:szCs w:val="24"/>
-        </w:rPr>
-        <w:t xml:space="preserve"> corporate objectives </w:t>
-      </w:r>
-      <w:r>
-        <w:rPr>
-          <w:rFonts w:cstheme="minorHAnsi"/>
-          <w:b/>
-          <w:sz w:val="24"/>
-          <w:szCs w:val="24"/>
-        </w:rPr>
-        <w:t>of</w:t>
-      </w:r>
-      <w:r>
-        <w:rPr>
-          <w:rFonts w:cstheme="minorHAnsi"/>
-          <w:b/>
-          <w:sz w:val="24"/>
-          <w:szCs w:val="24"/>
-        </w:rPr>
-        <w:t xml:space="preserve"> the </w:t>
-      </w:r>
-      <w:r>
-        <w:rPr>
-          <w:rFonts w:cstheme="minorHAnsi"/>
-          <w:b/>
-          <w:sz w:val="24"/>
-          <w:szCs w:val="24"/>
-        </w:rPr>
-        <w:t xml:space="preserve">organization </w:t>
-      </w:r>
     </w:p>
     <w:p>
       <w:pPr>
         <w:spacing w:after="0" w:line="240" w:lineRule="auto"/>
         <w:rPr>
-          <w:rFonts w:cstheme="minorHAnsi"/>
-          <w:b/>
-          <w:sz w:val="24"/>
-          <w:szCs w:val="24"/>
-        </w:rPr>
-      </w:pPr>
+          <w:rFonts w:asciiTheme="majorHAnsi" w:hAnsiTheme="majorHAnsi" w:cs="Arial"/>
+          <w:b/>
+          <w:sz w:val="24"/>
+          <w:szCs w:val="24"/>
+        </w:rPr>
+      </w:pPr>
+      <w:r>
+        <w:rPr>
+          <w:rFonts w:asciiTheme="majorHAnsi" w:hAnsiTheme="majorHAnsi" w:cs="Arial"/>
+          <w:b/>
+          <w:sz w:val="24"/>
+          <w:szCs w:val="24"/>
+        </w:rPr>
+        <w:t>Education</w:t>
+      </w:r>
+      <w:r>
+        <w:rPr>
+          <w:rFonts w:asciiTheme="majorHAnsi" w:hAnsiTheme="majorHAnsi" w:cs="Arial"/>
+          <w:b/>
+          <w:sz w:val="24"/>
+          <w:szCs w:val="24"/>
+        </w:rPr>
+        <w:t>al Qualification</w:t>
+      </w:r>
     </w:p>
     <w:p>
       <w:pPr>
         <w:spacing w:after="0" w:line="240" w:lineRule="auto"/>
         <w:rPr>
-          <w:rFonts w:asciiTheme="majorHAnsi" w:hAnsiTheme="majorHAnsi" w:cs="Arial"/>
-          <w:b/>
-          <w:sz w:val="24"/>
-          <w:szCs w:val="24"/>
-        </w:rPr>
-      </w:pPr>
-      <w:r>
-        <w:rPr>
-          <w:rFonts w:asciiTheme="majorHAnsi" w:hAnsiTheme="majorHAnsi" w:cs="Arial"/>
-          <w:b/>
-          <w:sz w:val="24"/>
-          <w:szCs w:val="24"/>
-        </w:rPr>
-        <w:t>Education</w:t>
-      </w:r>
-      <w:r>
-        <w:rPr>
-          <w:rFonts w:asciiTheme="majorHAnsi" w:hAnsiTheme="majorHAnsi" w:cs="Arial"/>
-          <w:b/>
-          <w:sz w:val="24"/>
-          <w:szCs w:val="24"/>
-        </w:rPr>
-        <w:t>al Qualification</w:t>
-      </w:r>
+          <w:rFonts w:ascii="Arial" w:hAnsi="Arial" w:cs="Arial"/>
+          <w:b/>
+          <w:sz w:val="24"/>
+          <w:szCs w:val="24"/>
+        </w:rPr>
+      </w:pPr>
     </w:p>
     <w:p>
       <w:pPr>
         <w:spacing w:after="0" w:line="240" w:lineRule="auto"/>
         <w:rPr>
-          <w:rFonts w:ascii="Arial" w:hAnsi="Arial" w:cs="Arial"/>
-          <w:b/>
-          <w:sz w:val="24"/>
-          <w:szCs w:val="24"/>
-        </w:rPr>
-      </w:pPr>
+          <w:rFonts w:cstheme="minorHAnsi"/>
+          <w:b/>
+          <w:sz w:val="24"/>
+          <w:szCs w:val="24"/>
+        </w:rPr>
+      </w:pPr>
+      <w:r>
+        <w:rPr>
+          <w:rFonts w:cstheme="minorHAnsi"/>
+          <w:b/>
+          <w:sz w:val="24"/>
+          <w:szCs w:val="24"/>
+        </w:rPr>
+        <w:t>Federal University of Benin, Benin</w:t>
+      </w:r>
+      <w:r>
+        <w:rPr>
+          <w:rFonts w:cstheme="minorHAnsi"/>
+          <w:b/>
+          <w:sz w:val="24"/>
+          <w:szCs w:val="24"/>
+        </w:rPr>
+        <w:t xml:space="preserve"> Edo State.</w:t>
+      </w:r>
     </w:p>
     <w:p>
       <w:pPr>
@@ -713,16 +758,79 @@
           <w:sz w:val="24"/>
           <w:szCs w:val="24"/>
         </w:rPr>
-        <w:t>Federal University of Benin, Benin</w:t>
-      </w:r>
-      <w:r>
-        <w:rPr>
-          <w:rFonts w:cstheme="minorHAnsi"/>
-          <w:b/>
-          <w:sz w:val="24"/>
-          <w:szCs w:val="24"/>
-        </w:rPr>
-        <w:t xml:space="preserve"> Edo State.</w:t>
+        <w:t>B.sc, Animal and Environmental Biology</w:t>
+      </w:r>
+      <w:r>
+        <w:rPr>
+          <w:rFonts w:cstheme="minorHAnsi"/>
+          <w:b/>
+          <w:sz w:val="24"/>
+          <w:szCs w:val="24"/>
+        </w:rPr>
+        <w:t xml:space="preserve">.                  </w:t>
+      </w:r>
+      <w:r>
+        <w:rPr>
+          <w:rFonts w:cstheme="minorHAnsi"/>
+          <w:b/>
+          <w:sz w:val="24"/>
+          <w:szCs w:val="24"/>
+        </w:rPr>
+        <w:tab/>
+      </w:r>
+      <w:r>
+        <w:rPr>
+          <w:rFonts w:cstheme="minorHAnsi"/>
+          <w:b/>
+          <w:sz w:val="24"/>
+          <w:szCs w:val="24"/>
+        </w:rPr>
+        <w:tab/>
+      </w:r>
+      <w:r>
+        <w:rPr>
+          <w:rFonts w:cstheme="minorHAnsi"/>
+          <w:b/>
+          <w:sz w:val="24"/>
+          <w:szCs w:val="24"/>
+        </w:rPr>
+        <w:t xml:space="preserve"> </w:t>
+      </w:r>
+      <w:r>
+        <w:rPr>
+          <w:rFonts w:cstheme="minorHAnsi"/>
+          <w:b/>
+          <w:sz w:val="24"/>
+          <w:szCs w:val="24"/>
+        </w:rPr>
+        <w:tab/>
+      </w:r>
+      <w:r>
+        <w:rPr>
+          <w:rFonts w:cstheme="minorHAnsi"/>
+          <w:b/>
+          <w:sz w:val="24"/>
+          <w:szCs w:val="24"/>
+        </w:rPr>
+        <w:tab/>
+      </w:r>
+      <w:r>
+        <w:rPr>
+          <w:rFonts w:cstheme="minorHAnsi"/>
+          <w:b/>
+          <w:sz w:val="24"/>
+          <w:szCs w:val="24"/>
+        </w:rPr>
+        <w:tab/>
+      </w:r>
+      <w:r>
+        <w:rPr>
+          <w:rFonts w:cstheme="minorHAnsi"/>
+          <w:b/>
+          <w:sz w:val="24"/>
+          <w:szCs w:val="24"/>
+        </w:rPr>
+        <w:t>2014</w:t>
       </w:r>
     </w:p>
     <w:p>
@@ -730,91 +838,25 @@
         <w:spacing w:after="0" w:line="240" w:lineRule="auto"/>
         <w:rPr>
           <w:rFonts w:cstheme="minorHAnsi"/>
-          <w:b/>
-          <w:sz w:val="24"/>
-          <w:szCs w:val="24"/>
-        </w:rPr>
-      </w:pPr>
-      <w:r>
-        <w:rPr>
-          <w:rFonts w:cstheme="minorHAnsi"/>
-          <w:b/>
-          <w:sz w:val="24"/>
-          <w:szCs w:val="24"/>
-        </w:rPr>
-        <w:t>B.sc, Animal and Environmental Biology</w:t>
-      </w:r>
-      <w:r>
-        <w:rPr>
-          <w:rFonts w:cstheme="minorHAnsi"/>
-          <w:b/>
-          <w:sz w:val="24"/>
-          <w:szCs w:val="24"/>
-        </w:rPr>
-        <w:t xml:space="preserve">.                  </w:t>
-      </w:r>
-      <w:r>
-        <w:rPr>
-          <w:rFonts w:cstheme="minorHAnsi"/>
-          <w:b/>
-          <w:sz w:val="24"/>
-          <w:szCs w:val="24"/>
-        </w:rPr>
-        <w:tab/>
-      </w:r>
-      <w:r>
-        <w:rPr>
-          <w:rFonts w:cstheme="minorHAnsi"/>
-          <w:b/>
-          <w:sz w:val="24"/>
-          <w:szCs w:val="24"/>
-        </w:rPr>
-        <w:tab/>
-      </w:r>
-      <w:r>
-        <w:rPr>
-          <w:rFonts w:cstheme="minorHAnsi"/>
-          <w:b/>
-          <w:sz w:val="24"/>
-          <w:szCs w:val="24"/>
-        </w:rPr>
-        <w:t xml:space="preserve"> </w:t>
-      </w:r>
-      <w:r>
-        <w:rPr>
-          <w:rFonts w:cstheme="minorHAnsi"/>
-          <w:b/>
-          <w:sz w:val="24"/>
-          <w:szCs w:val="24"/>
-        </w:rPr>
-        <w:tab/>
-      </w:r>
-      <w:r>
-        <w:rPr>
-          <w:rFonts w:cstheme="minorHAnsi"/>
-          <w:b/>
-          <w:sz w:val="24"/>
-          <w:szCs w:val="24"/>
-        </w:rPr>
-        <w:tab/>
-      </w:r>
-      <w:r>
-        <w:rPr>
-          <w:rFonts w:cstheme="minorHAnsi"/>
-          <w:b/>
-          <w:sz w:val="24"/>
-          <w:szCs w:val="24"/>
-        </w:rPr>
-        <w:tab/>
-      </w:r>
-      <w:r>
-        <w:rPr>
-          <w:rFonts w:cstheme="minorHAnsi"/>
-          <w:b/>
-          <w:sz w:val="24"/>
-          <w:szCs w:val="24"/>
-        </w:rPr>
-        <w:t>2014</w:t>
+          <w:sz w:val="24"/>
+          <w:szCs w:val="24"/>
+        </w:rPr>
+      </w:pPr>
+      <w:r>
+        <w:rPr>
+          <w:rFonts w:cstheme="minorHAnsi"/>
+          <w:sz w:val="24"/>
+          <w:szCs w:val="24"/>
+        </w:rPr>
+        <w:t xml:space="preserve">(Second class </w:t>
+      </w:r>
+      <w:r>
+        <w:rPr>
+          <w:rFonts w:cstheme="minorHAnsi"/>
+          <w:sz w:val="24"/>
+          <w:szCs w:val="24"/>
+        </w:rPr>
+        <w:t>Upper Division).</w:t>
       </w:r>
     </w:p>
     <w:p>
@@ -822,326 +864,300 @@
         <w:spacing w:after="0" w:line="240" w:lineRule="auto"/>
         <w:rPr>
           <w:rFonts w:cstheme="minorHAnsi"/>
-          <w:sz w:val="24"/>
-          <w:szCs w:val="24"/>
-        </w:rPr>
-      </w:pPr>
-      <w:r>
-        <w:rPr>
-          <w:rFonts w:cstheme="minorHAnsi"/>
-          <w:sz w:val="24"/>
-          <w:szCs w:val="24"/>
-        </w:rPr>
-        <w:t xml:space="preserve">(Second class </w:t>
-      </w:r>
-      <w:r>
-        <w:rPr>
-          <w:rFonts w:cstheme="minorHAnsi"/>
-          <w:sz w:val="24"/>
-          <w:szCs w:val="24"/>
-        </w:rPr>
-        <w:t>Upper Division).</w:t>
-      </w:r>
-    </w:p>
-    <w:p>
-      <w:pPr>
-        <w:spacing w:after="0" w:line="240" w:lineRule="auto"/>
-        <w:rPr>
-          <w:rFonts w:cstheme="minorHAnsi"/>
-          <w:b/>
-          <w:sz w:val="24"/>
-          <w:szCs w:val="24"/>
-        </w:rPr>
-      </w:pPr>
-    </w:p>
-    <w:p>
-      <w:pPr>
-        <w:spacing w:after="0" w:line="240" w:lineRule="auto"/>
-        <w:rPr>
-          <w:rFonts w:cstheme="minorHAnsi"/>
-          <w:b/>
-          <w:sz w:val="24"/>
-          <w:szCs w:val="24"/>
-          <w:lang w:val="en-GB"/>
-        </w:rPr>
-      </w:pPr>
-      <w:r>
-        <w:rPr>
-          <w:rFonts w:cstheme="minorHAnsi"/>
-          <w:b/>
-          <w:sz w:val="24"/>
-          <w:szCs w:val="24"/>
-        </w:rPr>
-        <w:t>Aladura comprehensive high School, Anthony, Lagos State</w:t>
-      </w:r>
-      <w:r>
-        <w:rPr>
-          <w:rFonts w:cstheme="minorHAnsi"/>
-          <w:b/>
-          <w:sz w:val="24"/>
-          <w:szCs w:val="24"/>
-        </w:rPr>
-        <w:t xml:space="preserve">.                                                                                                 </w:t>
-      </w:r>
-      <w:r>
-        <w:rPr>
-          <w:rFonts w:cstheme="minorHAnsi"/>
-          <w:sz w:val="24"/>
-          <w:szCs w:val="24"/>
-          <w:lang w:val="yo-NG"/>
-        </w:rPr>
-        <w:t>Senior secondary school certificate</w:t>
-      </w:r>
-      <w:r>
-        <w:rPr>
-          <w:rFonts w:cstheme="minorHAnsi"/>
-          <w:sz w:val="24"/>
-          <w:szCs w:val="24"/>
-          <w:lang w:val="yo-NG"/>
-        </w:rPr>
-        <w:tab/>
-      </w:r>
-      <w:r>
-        <w:rPr>
-          <w:rFonts w:cstheme="minorHAnsi"/>
-          <w:b/>
-          <w:sz w:val="24"/>
-          <w:szCs w:val="24"/>
-          <w:lang w:val="yo-NG"/>
-        </w:rPr>
-        <w:tab/>
-      </w:r>
-      <w:r>
-        <w:rPr>
-          <w:rFonts w:cstheme="minorHAnsi"/>
-          <w:b/>
-          <w:sz w:val="24"/>
-          <w:szCs w:val="24"/>
-        </w:rPr>
-        <w:t xml:space="preserve">                      </w:t>
-      </w:r>
-      <w:r>
-        <w:rPr>
-          <w:rFonts w:cstheme="minorHAnsi"/>
-          <w:b/>
-          <w:sz w:val="24"/>
-          <w:szCs w:val="24"/>
-        </w:rPr>
-        <w:tab/>
-      </w:r>
-      <w:r>
-        <w:rPr>
-          <w:rFonts w:cstheme="minorHAnsi"/>
-          <w:b/>
-          <w:sz w:val="24"/>
-          <w:szCs w:val="24"/>
-        </w:rPr>
-        <w:tab/>
-      </w:r>
-      <w:r>
-        <w:rPr>
-          <w:rFonts w:cstheme="minorHAnsi"/>
-          <w:b/>
-          <w:sz w:val="24"/>
-          <w:szCs w:val="24"/>
-        </w:rPr>
-        <w:tab/>
-      </w:r>
-      <w:r>
-        <w:rPr>
-          <w:rFonts w:cstheme="minorHAnsi"/>
-          <w:b/>
-          <w:sz w:val="24"/>
-          <w:szCs w:val="24"/>
-        </w:rPr>
-        <w:tab/>
-        <w:t xml:space="preserve"> </w:t>
-      </w:r>
-      <w:r>
-        <w:rPr>
-          <w:rFonts w:cstheme="minorHAnsi"/>
-          <w:b/>
-          <w:sz w:val="24"/>
-          <w:szCs w:val="24"/>
-          <w:lang w:val="en-GB"/>
-        </w:rPr>
-        <w:t>2010</w:t>
-      </w:r>
-    </w:p>
-    <w:p>
-      <w:pPr>
-        <w:spacing w:after="0" w:line="240" w:lineRule="auto"/>
-        <w:rPr>
-          <w:rFonts w:cstheme="minorHAnsi"/>
-          <w:b/>
-          <w:sz w:val="24"/>
-          <w:szCs w:val="24"/>
-        </w:rPr>
-      </w:pPr>
-    </w:p>
-    <w:p>
-      <w:pPr>
-        <w:spacing w:after="0" w:line="240" w:lineRule="auto"/>
-        <w:rPr>
-          <w:rFonts w:asciiTheme="majorHAnsi" w:hAnsiTheme="majorHAnsi" w:cs="Arial"/>
-          <w:b/>
-          <w:sz w:val="24"/>
-          <w:szCs w:val="24"/>
-        </w:rPr>
-      </w:pPr>
-      <w:r>
-        <w:rPr>
-          <w:rFonts w:asciiTheme="majorHAnsi" w:hAnsiTheme="majorHAnsi" w:cs="Arial"/>
-          <w:b/>
-          <w:sz w:val="24"/>
-          <w:szCs w:val="24"/>
-        </w:rPr>
-        <w:t xml:space="preserve">Courses </w:t>
-      </w:r>
-      <w:r>
-        <w:rPr>
-          <w:rFonts w:asciiTheme="majorHAnsi" w:hAnsiTheme="majorHAnsi" w:cs="Arial"/>
-          <w:b/>
-          <w:sz w:val="24"/>
-          <w:szCs w:val="24"/>
-        </w:rPr>
-        <w:t>and Training</w:t>
-      </w:r>
-    </w:p>
-    <w:p>
-      <w:pPr>
-        <w:spacing w:after="0" w:line="240" w:lineRule="auto"/>
-        <w:rPr>
-          <w:rFonts w:cstheme="minorHAnsi"/>
-          <w:b/>
-          <w:sz w:val="24"/>
-          <w:szCs w:val="24"/>
-        </w:rPr>
-      </w:pPr>
-    </w:p>
-    <w:p>
-      <w:pPr>
-        <w:spacing w:after="0" w:line="240" w:lineRule="auto"/>
-        <w:rPr>
-          <w:rFonts w:cs="Arial"/>
-          <w:b/>
-          <w:sz w:val="24"/>
-          <w:szCs w:val="24"/>
-        </w:rPr>
-      </w:pPr>
-      <w:r>
-        <w:rPr>
-          <w:rFonts w:cs="Arial"/>
-          <w:b/>
-          <w:sz w:val="24"/>
-          <w:szCs w:val="24"/>
-        </w:rPr>
-        <w:t>NESAByMakers</w:t>
-      </w:r>
-      <w:r>
-        <w:rPr>
-          <w:rFonts w:cs="Arial"/>
-          <w:b/>
-          <w:sz w:val="24"/>
-          <w:szCs w:val="24"/>
-        </w:rPr>
-        <w:tab/>
-      </w:r>
-      <w:r>
-        <w:rPr>
-          <w:rFonts w:cs="Arial"/>
-          <w:b/>
-          <w:sz w:val="24"/>
-          <w:szCs w:val="24"/>
-        </w:rPr>
-        <w:tab/>
-      </w:r>
-      <w:r>
-        <w:rPr>
-          <w:rFonts w:cs="Arial"/>
-          <w:b/>
-          <w:sz w:val="24"/>
-          <w:szCs w:val="24"/>
-        </w:rPr>
-        <w:tab/>
-      </w:r>
-      <w:r>
-        <w:rPr>
-          <w:rFonts w:cs="Arial"/>
-          <w:b/>
-          <w:sz w:val="24"/>
-          <w:szCs w:val="24"/>
-        </w:rPr>
-        <w:tab/>
-      </w:r>
-      <w:r>
-        <w:rPr>
-          <w:rFonts w:cs="Arial"/>
-          <w:b/>
-          <w:sz w:val="24"/>
-          <w:szCs w:val="24"/>
-        </w:rPr>
-        <w:tab/>
-      </w:r>
-      <w:r>
-        <w:rPr>
-          <w:rFonts w:cs="Arial"/>
-          <w:b/>
-          <w:sz w:val="24"/>
-          <w:szCs w:val="24"/>
-        </w:rPr>
-        <w:tab/>
-      </w:r>
-      <w:r>
-        <w:rPr>
-          <w:rFonts w:cs="Arial"/>
-          <w:b/>
-          <w:sz w:val="24"/>
-          <w:szCs w:val="24"/>
-        </w:rPr>
-        <w:tab/>
-      </w:r>
-      <w:r>
-        <w:rPr>
-          <w:rFonts w:cs="Arial"/>
-          <w:b/>
-          <w:sz w:val="24"/>
-          <w:szCs w:val="24"/>
-        </w:rPr>
-        <w:tab/>
-      </w:r>
-      <w:r>
-        <w:rPr>
-          <w:rFonts w:cs="Arial"/>
-          <w:b/>
-          <w:sz w:val="24"/>
-          <w:szCs w:val="24"/>
-        </w:rPr>
-        <w:tab/>
-        <w:t>2019</w:t>
-      </w:r>
-    </w:p>
-    <w:p>
-      <w:pPr>
-        <w:spacing w:after="0" w:line="240" w:lineRule="auto"/>
-        <w:rPr>
-          <w:rFonts w:cs="Arial"/>
-          <w:b/>
-          <w:sz w:val="24"/>
-          <w:szCs w:val="24"/>
-        </w:rPr>
-      </w:pPr>
-      <w:r>
-        <w:rPr>
-          <w:rFonts w:cs="Arial"/>
-          <w:b/>
-          <w:sz w:val="24"/>
-          <w:szCs w:val="24"/>
-        </w:rPr>
-        <w:t>Full Stack</w:t>
-      </w:r>
+          <w:b/>
+          <w:sz w:val="24"/>
+          <w:szCs w:val="24"/>
+        </w:rPr>
+      </w:pPr>
       <w:bookmarkStart w:id="0" w:name="_GoBack"/>
       <w:bookmarkEnd w:id="0"/>
+    </w:p>
+    <w:p>
+      <w:pPr>
+        <w:spacing w:after="0" w:line="240" w:lineRule="auto"/>
+        <w:rPr>
+          <w:rFonts w:cstheme="minorHAnsi"/>
+          <w:b/>
+          <w:sz w:val="24"/>
+          <w:szCs w:val="24"/>
+          <w:lang w:val="en-GB"/>
+        </w:rPr>
+      </w:pPr>
+      <w:r>
+        <w:rPr>
+          <w:rFonts w:cstheme="minorHAnsi"/>
+          <w:b/>
+          <w:sz w:val="24"/>
+          <w:szCs w:val="24"/>
+        </w:rPr>
+        <w:t>Aladura comprehensive high School, Anthony, Lagos State</w:t>
+      </w:r>
+      <w:r>
+        <w:rPr>
+          <w:rFonts w:cstheme="minorHAnsi"/>
+          <w:b/>
+          <w:sz w:val="24"/>
+          <w:szCs w:val="24"/>
+        </w:rPr>
+        <w:t xml:space="preserve">.                                                                                                 </w:t>
+      </w:r>
+      <w:r>
+        <w:rPr>
+          <w:rFonts w:cstheme="minorHAnsi"/>
+          <w:sz w:val="24"/>
+          <w:szCs w:val="24"/>
+          <w:lang w:val="yo-NG"/>
+        </w:rPr>
+        <w:t>Senior secondary school certificate</w:t>
+      </w:r>
+      <w:r>
+        <w:rPr>
+          <w:rFonts w:cstheme="minorHAnsi"/>
+          <w:sz w:val="24"/>
+          <w:szCs w:val="24"/>
+          <w:lang w:val="yo-NG"/>
+        </w:rPr>
+        <w:tab/>
+      </w:r>
+      <w:r>
+        <w:rPr>
+          <w:rFonts w:cstheme="minorHAnsi"/>
+          <w:b/>
+          <w:sz w:val="24"/>
+          <w:szCs w:val="24"/>
+          <w:lang w:val="yo-NG"/>
+        </w:rPr>
+        <w:tab/>
+      </w:r>
+      <w:r>
+        <w:rPr>
+          <w:rFonts w:cstheme="minorHAnsi"/>
+          <w:b/>
+          <w:sz w:val="24"/>
+          <w:szCs w:val="24"/>
+        </w:rPr>
+        <w:t xml:space="preserve">                      </w:t>
+      </w:r>
+      <w:r>
+        <w:rPr>
+          <w:rFonts w:cstheme="minorHAnsi"/>
+          <w:b/>
+          <w:sz w:val="24"/>
+          <w:szCs w:val="24"/>
+        </w:rPr>
+        <w:tab/>
+      </w:r>
+      <w:r>
+        <w:rPr>
+          <w:rFonts w:cstheme="minorHAnsi"/>
+          <w:b/>
+          <w:sz w:val="24"/>
+          <w:szCs w:val="24"/>
+        </w:rPr>
+        <w:tab/>
+      </w:r>
+      <w:r>
+        <w:rPr>
+          <w:rFonts w:cstheme="minorHAnsi"/>
+          <w:b/>
+          <w:sz w:val="24"/>
+          <w:szCs w:val="24"/>
+        </w:rPr>
+        <w:tab/>
+      </w:r>
+      <w:r>
+        <w:rPr>
+          <w:rFonts w:cstheme="minorHAnsi"/>
+          <w:b/>
+          <w:sz w:val="24"/>
+          <w:szCs w:val="24"/>
+        </w:rPr>
+        <w:tab/>
+        <w:t xml:space="preserve"> </w:t>
+      </w:r>
+      <w:r>
+        <w:rPr>
+          <w:rFonts w:cstheme="minorHAnsi"/>
+          <w:b/>
+          <w:sz w:val="24"/>
+          <w:szCs w:val="24"/>
+          <w:lang w:val="en-GB"/>
+        </w:rPr>
+        <w:t>2010</w:t>
+      </w:r>
+    </w:p>
+    <w:p>
+      <w:pPr>
+        <w:spacing w:after="0" w:line="240" w:lineRule="auto"/>
+        <w:rPr>
+          <w:rFonts w:cstheme="minorHAnsi"/>
+          <w:b/>
+          <w:sz w:val="24"/>
+          <w:szCs w:val="24"/>
+        </w:rPr>
+      </w:pPr>
+    </w:p>
+    <w:p>
+      <w:pPr>
+        <w:spacing w:after="0" w:line="240" w:lineRule="auto"/>
+        <w:rPr>
+          <w:rFonts w:asciiTheme="majorHAnsi" w:hAnsiTheme="majorHAnsi" w:cs="Arial"/>
+          <w:b/>
+          <w:sz w:val="24"/>
+          <w:szCs w:val="24"/>
+        </w:rPr>
+      </w:pPr>
+      <w:r>
+        <w:rPr>
+          <w:rFonts w:asciiTheme="majorHAnsi" w:hAnsiTheme="majorHAnsi" w:cs="Arial"/>
+          <w:b/>
+          <w:sz w:val="24"/>
+          <w:szCs w:val="24"/>
+        </w:rPr>
+        <w:t xml:space="preserve">Courses </w:t>
+      </w:r>
+      <w:r>
+        <w:rPr>
+          <w:rFonts w:asciiTheme="majorHAnsi" w:hAnsiTheme="majorHAnsi" w:cs="Arial"/>
+          <w:b/>
+          <w:sz w:val="24"/>
+          <w:szCs w:val="24"/>
+        </w:rPr>
+        <w:t>and Training</w:t>
+      </w:r>
+    </w:p>
+    <w:p>
+      <w:pPr>
+        <w:spacing w:after="0" w:line="240" w:lineRule="auto"/>
+        <w:rPr>
+          <w:rFonts w:cstheme="minorHAnsi"/>
+          <w:b/>
+          <w:sz w:val="24"/>
+          <w:szCs w:val="24"/>
+        </w:rPr>
+      </w:pPr>
+    </w:p>
+    <w:p>
+      <w:pPr>
+        <w:spacing w:after="0" w:line="240" w:lineRule="auto"/>
+        <w:rPr>
+          <w:rFonts w:cs="Arial"/>
+          <w:b/>
+          <w:sz w:val="24"/>
+          <w:szCs w:val="24"/>
+        </w:rPr>
+      </w:pPr>
+      <w:r>
+        <w:rPr>
+          <w:rFonts w:cs="Arial"/>
+          <w:b/>
+          <w:sz w:val="24"/>
+          <w:szCs w:val="24"/>
+        </w:rPr>
+        <w:t>NESAByMakers</w:t>
+      </w:r>
+      <w:r>
+        <w:rPr>
+          <w:rFonts w:cs="Arial"/>
+          <w:b/>
+          <w:sz w:val="24"/>
+          <w:szCs w:val="24"/>
+        </w:rPr>
+        <w:tab/>
+      </w:r>
+      <w:r>
+        <w:rPr>
+          <w:rFonts w:cs="Arial"/>
+          <w:b/>
+          <w:sz w:val="24"/>
+          <w:szCs w:val="24"/>
+        </w:rPr>
+        <w:tab/>
+      </w:r>
+      <w:r>
+        <w:rPr>
+          <w:rFonts w:cs="Arial"/>
+          <w:b/>
+          <w:sz w:val="24"/>
+          <w:szCs w:val="24"/>
+        </w:rPr>
+        <w:tab/>
+      </w:r>
+      <w:r>
+        <w:rPr>
+          <w:rFonts w:cs="Arial"/>
+          <w:b/>
+          <w:sz w:val="24"/>
+          <w:szCs w:val="24"/>
+        </w:rPr>
+        <w:tab/>
+      </w:r>
+      <w:r>
+        <w:rPr>
+          <w:rFonts w:cs="Arial"/>
+          <w:b/>
+          <w:sz w:val="24"/>
+          <w:szCs w:val="24"/>
+        </w:rPr>
+        <w:tab/>
+      </w:r>
+      <w:r>
+        <w:rPr>
+          <w:rFonts w:cs="Arial"/>
+          <w:b/>
+          <w:sz w:val="24"/>
+          <w:szCs w:val="24"/>
+        </w:rPr>
+        <w:tab/>
+      </w:r>
+      <w:r>
+        <w:rPr>
+          <w:rFonts w:cs="Arial"/>
+          <w:b/>
+          <w:sz w:val="24"/>
+          <w:szCs w:val="24"/>
+        </w:rPr>
+        <w:tab/>
+      </w:r>
+      <w:r>
+        <w:rPr>
+          <w:rFonts w:cs="Arial"/>
+          <w:b/>
+          <w:sz w:val="24"/>
+          <w:szCs w:val="24"/>
+        </w:rPr>
+        <w:tab/>
+      </w:r>
+      <w:r>
+        <w:rPr>
+          <w:rFonts w:cs="Arial"/>
+          <w:b/>
+          <w:sz w:val="24"/>
+          <w:szCs w:val="24"/>
+        </w:rPr>
+        <w:tab/>
+        <w:t>2019</w:t>
+      </w:r>
+    </w:p>
+    <w:p>
+      <w:pPr>
+        <w:spacing w:after="0" w:line="240" w:lineRule="auto"/>
+        <w:rPr>
+          <w:rFonts w:cs="Arial"/>
+          <w:b/>
+          <w:sz w:val="24"/>
+          <w:szCs w:val="24"/>
+        </w:rPr>
+      </w:pPr>
+      <w:r>
+        <w:rPr>
+          <w:rFonts w:cs="Arial"/>
+          <w:b/>
+          <w:sz w:val="24"/>
+          <w:szCs w:val="24"/>
+        </w:rPr>
+        <w:t>Full Stack</w:t>
+      </w:r>
       <w:r>
         <w:rPr>
           <w:rFonts w:cs="Arial"/>
@@ -1656,100 +1672,100 @@
           <w:sz w:val="24"/>
           <w:szCs w:val="24"/>
         </w:rPr>
+        <w:t>ETRANZACT, Victoria Island, Lagos.</w:t>
+      </w:r>
+      <w:r>
+        <w:rPr>
+          <w:rFonts w:cstheme="minorHAnsi"/>
+          <w:b/>
+          <w:sz w:val="24"/>
+          <w:szCs w:val="24"/>
+        </w:rPr>
+        <w:tab/>
+      </w:r>
+      <w:r>
+        <w:rPr>
+          <w:rFonts w:cstheme="minorHAnsi"/>
+          <w:b/>
+          <w:sz w:val="24"/>
+          <w:szCs w:val="24"/>
+        </w:rPr>
+        <w:tab/>
+      </w:r>
+      <w:r>
+        <w:rPr>
+          <w:rFonts w:cstheme="minorHAnsi"/>
+          <w:b/>
+          <w:sz w:val="24"/>
+          <w:szCs w:val="24"/>
+        </w:rPr>
+        <w:tab/>
+      </w:r>
+      <w:r>
+        <w:rPr>
+          <w:rFonts w:cstheme="minorHAnsi"/>
+          <w:b/>
+          <w:sz w:val="24"/>
+          <w:szCs w:val="24"/>
+        </w:rPr>
+        <w:tab/>
+      </w:r>
+      <w:r>
+        <w:rPr>
+          <w:rFonts w:cstheme="minorHAnsi"/>
+          <w:b/>
+          <w:sz w:val="24"/>
+          <w:szCs w:val="24"/>
+        </w:rPr>
+        <w:tab/>
+      </w:r>
+      <w:r>
+        <w:rPr>
+          <w:rFonts w:cstheme="minorHAnsi"/>
+          <w:b/>
+          <w:sz w:val="24"/>
+          <w:szCs w:val="24"/>
+        </w:rPr>
+        <w:tab/>
+      </w:r>
+      <w:r>
+        <w:rPr>
+          <w:rFonts w:cstheme="minorHAnsi"/>
+          <w:b/>
+          <w:sz w:val="24"/>
+          <w:szCs w:val="24"/>
+        </w:rPr>
+        <w:tab/>
+        <w:t>201</w:t>
+      </w:r>
+      <w:r>
+        <w:rPr>
+          <w:rFonts w:cstheme="minorHAnsi"/>
+          <w:b/>
+          <w:sz w:val="24"/>
+          <w:szCs w:val="24"/>
+        </w:rPr>
+        <w:t>7</w:t>
+      </w:r>
+    </w:p>
+    <w:p>
+      <w:pPr>
+        <w:spacing w:after="0" w:line="240" w:lineRule="auto"/>
+        <w:rPr>
+          <w:rFonts w:cstheme="minorHAnsi"/>
+          <w:b/>
+          <w:sz w:val="24"/>
+          <w:szCs w:val="24"/>
+        </w:rPr>
+      </w:pPr>
+      <w:r>
+        <w:rPr>
+          <w:rFonts w:cstheme="minorHAnsi"/>
+          <w:b/>
+          <w:sz w:val="24"/>
+          <w:szCs w:val="24"/>
+        </w:rPr>
         <w:lastRenderedPageBreak/>
-        <w:t>ETRANZACT, Victoria Island, Lagos.</w:t>
-      </w:r>
-      <w:r>
-        <w:rPr>
-          <w:rFonts w:cstheme="minorHAnsi"/>
-          <w:b/>
-          <w:sz w:val="24"/>
-          <w:szCs w:val="24"/>
-        </w:rPr>
-        <w:tab/>
-      </w:r>
-      <w:r>
-        <w:rPr>
-          <w:rFonts w:cstheme="minorHAnsi"/>
-          <w:b/>
-          <w:sz w:val="24"/>
-          <w:szCs w:val="24"/>
-        </w:rPr>
-        <w:tab/>
-      </w:r>
-      <w:r>
-        <w:rPr>
-          <w:rFonts w:cstheme="minorHAnsi"/>
-          <w:b/>
-          <w:sz w:val="24"/>
-          <w:szCs w:val="24"/>
-        </w:rPr>
-        <w:tab/>
-      </w:r>
-      <w:r>
-        <w:rPr>
-          <w:rFonts w:cstheme="minorHAnsi"/>
-          <w:b/>
-          <w:sz w:val="24"/>
-          <w:szCs w:val="24"/>
-        </w:rPr>
-        <w:tab/>
-      </w:r>
-      <w:r>
-        <w:rPr>
-          <w:rFonts w:cstheme="minorHAnsi"/>
-          <w:b/>
-          <w:sz w:val="24"/>
-          <w:szCs w:val="24"/>
-        </w:rPr>
-        <w:tab/>
-      </w:r>
-      <w:r>
-        <w:rPr>
-          <w:rFonts w:cstheme="minorHAnsi"/>
-          <w:b/>
-          <w:sz w:val="24"/>
-          <w:szCs w:val="24"/>
-        </w:rPr>
-        <w:tab/>
-      </w:r>
-      <w:r>
-        <w:rPr>
-          <w:rFonts w:cstheme="minorHAnsi"/>
-          <w:b/>
-          <w:sz w:val="24"/>
-          <w:szCs w:val="24"/>
-        </w:rPr>
-        <w:tab/>
-        <w:t>201</w:t>
-      </w:r>
-      <w:r>
-        <w:rPr>
-          <w:rFonts w:cstheme="minorHAnsi"/>
-          <w:b/>
-          <w:sz w:val="24"/>
-          <w:szCs w:val="24"/>
-        </w:rPr>
-        <w:t>7</w:t>
-      </w:r>
-    </w:p>
-    <w:p>
-      <w:pPr>
-        <w:spacing w:after="0" w:line="240" w:lineRule="auto"/>
-        <w:rPr>
-          <w:rFonts w:cstheme="minorHAnsi"/>
-          <w:b/>
-          <w:sz w:val="24"/>
-          <w:szCs w:val="24"/>
-        </w:rPr>
-      </w:pPr>
-      <w:r>
-        <w:rPr>
-          <w:rFonts w:cstheme="minorHAnsi"/>
-          <w:b/>
-          <w:sz w:val="24"/>
-          <w:szCs w:val="24"/>
-        </w:rPr>
         <w:t>Position: Customer Support</w:t>
       </w:r>
     </w:p>
@@ -4456,7 +4472,6 @@
   <w:style w:type="character" w:default="1" w:styleId="DefaultParagraphFont">
     <w:name w:val="Default Paragraph Font"/>
     <w:uiPriority w:val="1"/>
-    <w:semiHidden/>
     <w:unhideWhenUsed/>
   </w:style>
   <w:style w:type="table" w:default="1" w:styleId="TableNormal">
@@ -4679,7 +4694,6 @@
   <w:style w:type="character" w:default="1" w:styleId="DefaultParagraphFont">
     <w:name w:val="Default Paragraph Font"/>
     <w:uiPriority w:val="1"/>
-    <w:semiHidden/>
     <w:unhideWhenUsed/>
   </w:style>
   <w:style w:type="table" w:default="1" w:styleId="TableNormal">
@@ -5027,7 +5041,7 @@
 </file>
 
 <file path=customXml/itemProps1.xml><?xml version="1.0" encoding="utf-8"?>
-<ds:datastoreItem xmlns:ds="http://schemas.openxmlformats.org/officeDocument/2006/customXml" ds:itemID="{3D790216-4316-4377-B126-510882B96A1B}">
+<ds:datastoreItem xmlns:ds="http://schemas.openxmlformats.org/officeDocument/2006/customXml" ds:itemID="{2B58DE98-F01C-4105-9C99-F3822DB6A418}">
   <ds:schemaRefs>
     <ds:schemaRef ds:uri="http://schemas.openxmlformats.org/officeDocument/2006/bibliography"/>
   </ds:schemaRefs>

</xml_diff>